<commit_message>
Lab4. Lab report was updated + minor fixes
</commit_message>
<xml_diff>
--- a/Lab4/ReportLab4.docx
+++ b/Lab4/ReportLab4.docx
@@ -469,7 +469,7 @@
       <w:hyperlink r:id="rId4" w:tgtFrame="_blank" w:history="1">
         <w:r>
           <w:rPr>
-            <w:rStyle w:val="a3"/>
+            <w:rStyle w:val="Hyperlink"/>
             <w:rFonts w:ascii="Times New Roman" w:hAnsi="Times New Roman"/>
             <w:color w:val="000000" w:themeColor="text1"/>
             <w:sz w:val="28"/>
@@ -617,6 +617,7 @@
           <w:rFonts w:ascii="Times New Roman" w:hAnsi="Times New Roman"/>
           <w:b/>
           <w:bCs/>
+          <w:noProof/>
           <w:sz w:val="28"/>
           <w:szCs w:val="28"/>
           <w:lang w:val="ru-RU"/>
@@ -724,9 +725,27 @@
           <w:rFonts w:ascii="Times New Roman" w:hAnsi="Times New Roman"/>
           <w:sz w:val="28"/>
           <w:szCs w:val="28"/>
+          <w:lang w:val="ru-RU"/>
+        </w:rPr>
+      </w:pPr>
+      <w:r>
+        <w:rPr>
+          <w:rFonts w:ascii="Times New Roman" w:hAnsi="Times New Roman"/>
+          <w:sz w:val="28"/>
+          <w:szCs w:val="28"/>
+          <w:lang w:val="ru-RU"/>
+        </w:rPr>
+        <w:t xml:space="preserve"> (34 </w:t>
+      </w:r>
+      <w:r>
+        <w:rPr>
+          <w:rFonts w:ascii="Times New Roman" w:hAnsi="Times New Roman"/>
+          <w:sz w:val="28"/>
+          <w:szCs w:val="28"/>
           <w:lang w:val="en-US"/>
         </w:rPr>
-      </w:pPr>
+        <w:t>mod</w:t>
+      </w:r>
       <w:r>
         <w:rPr>
           <w:rFonts w:ascii="Times New Roman" w:hAnsi="Times New Roman"/>
@@ -734,25 +753,16 @@
           <w:szCs w:val="28"/>
           <w:lang w:val="ru-RU"/>
         </w:rPr>
-        <w:t xml:space="preserve"> (34 </w:t>
-      </w:r>
-      <w:r>
-        <w:rPr>
-          <w:rFonts w:ascii="Times New Roman" w:hAnsi="Times New Roman"/>
-          <w:sz w:val="28"/>
-          <w:szCs w:val="28"/>
-          <w:lang w:val="en-US"/>
-        </w:rPr>
-        <w:t xml:space="preserve">mod 10) + 1 = </w:t>
-      </w:r>
-      <w:r>
-        <w:rPr>
-          <w:rFonts w:ascii="Times New Roman" w:hAnsi="Times New Roman"/>
-          <w:b/>
-          <w:bCs/>
-          <w:sz w:val="28"/>
-          <w:szCs w:val="28"/>
-          <w:lang w:val="en-US"/>
+        <w:t xml:space="preserve"> 10) + 1 = </w:t>
+      </w:r>
+      <w:r>
+        <w:rPr>
+          <w:rFonts w:ascii="Times New Roman" w:hAnsi="Times New Roman"/>
+          <w:b/>
+          <w:bCs/>
+          <w:sz w:val="28"/>
+          <w:szCs w:val="28"/>
+          <w:lang w:val="ru-RU"/>
         </w:rPr>
         <w:t>5</w:t>
       </w:r>
@@ -827,6 +837,7 @@
       <w:r>
         <w:rPr>
           <w:rFonts w:ascii="Times New Roman" w:hAnsi="Times New Roman"/>
+          <w:noProof/>
           <w:sz w:val="28"/>
           <w:szCs w:val="28"/>
         </w:rPr>
@@ -963,31 +974,51 @@
           <w:sz w:val="28"/>
           <w:szCs w:val="28"/>
         </w:rPr>
-        <w:t xml:space="preserve"> </w:t>
-      </w:r>
-      <w:r>
-        <w:rPr>
-          <w:rFonts w:ascii="Times New Roman" w:hAnsi="Times New Roman"/>
-          <w:bCs/>
-          <w:sz w:val="28"/>
-          <w:szCs w:val="28"/>
-        </w:rPr>
-        <w:t>getElementById ()</w:t>
-      </w:r>
-    </w:p>
-    <w:p>
-      <w:pPr>
-        <w:rPr>
-          <w:rFonts w:ascii="Times New Roman" w:hAnsi="Times New Roman"/>
-          <w:bCs/>
-          <w:sz w:val="28"/>
-          <w:szCs w:val="28"/>
-        </w:rPr>
-      </w:pPr>
-      <w:r>
-        <w:rPr>
-          <w:rFonts w:ascii="Times New Roman" w:hAnsi="Times New Roman"/>
-          <w:bCs/>
+        <w:t xml:space="preserve"> getElementById ()</w:t>
+      </w:r>
+      <w:r>
+        <w:rPr>
+          <w:rFonts w:ascii="Times New Roman" w:hAnsi="Times New Roman"/>
+          <w:bCs/>
+          <w:sz w:val="28"/>
+          <w:szCs w:val="28"/>
+        </w:rPr>
+        <w:t xml:space="preserve">. </w:t>
+      </w:r>
+      <w:r>
+        <w:rPr>
+          <w:rFonts w:ascii="Times New Roman" w:hAnsi="Times New Roman"/>
+          <w:bCs/>
+          <w:sz w:val="28"/>
+          <w:szCs w:val="28"/>
+          <w:lang w:val="ru-RU"/>
+        </w:rPr>
+        <w:t>Тут ми в</w:t>
+      </w:r>
+      <w:r>
+        <w:rPr>
+          <w:rFonts w:ascii="Times New Roman" w:hAnsi="Times New Roman"/>
+          <w:bCs/>
+          <w:sz w:val="28"/>
+          <w:szCs w:val="28"/>
+        </w:rPr>
+        <w:t>ішаємо прослуховувач подій на наш елемент та змінюємо його фон та колір при події «Клік»</w:t>
+      </w:r>
+    </w:p>
+    <w:p>
+      <w:pPr>
+        <w:rPr>
+          <w:rFonts w:ascii="Times New Roman" w:hAnsi="Times New Roman"/>
+          <w:bCs/>
+          <w:sz w:val="28"/>
+          <w:szCs w:val="28"/>
+        </w:rPr>
+      </w:pPr>
+      <w:r>
+        <w:rPr>
+          <w:rFonts w:ascii="Times New Roman" w:hAnsi="Times New Roman"/>
+          <w:bCs/>
+          <w:noProof/>
           <w:sz w:val="28"/>
           <w:szCs w:val="28"/>
         </w:rPr>
@@ -1062,23 +1093,7 @@
           <w:sz w:val="28"/>
           <w:szCs w:val="28"/>
         </w:rPr>
-        <w:t>Тепер</w:t>
-      </w:r>
-      <w:r>
-        <w:rPr>
-          <w:rFonts w:ascii="Times New Roman" w:hAnsi="Times New Roman"/>
-          <w:sz w:val="28"/>
-          <w:szCs w:val="28"/>
-        </w:rPr>
-        <w:t xml:space="preserve"> реалізуємо зміну кольору тексту та заднього фону</w:t>
-      </w:r>
-      <w:r>
-        <w:rPr>
-          <w:rFonts w:ascii="Times New Roman" w:hAnsi="Times New Roman"/>
-          <w:sz w:val="28"/>
-          <w:szCs w:val="28"/>
-        </w:rPr>
-        <w:t xml:space="preserve"> у елементу я</w:t>
+        <w:t>Тепер реалізуємо зміну кольору тексту та заднього фону у елементу я</w:t>
       </w:r>
       <w:r>
         <w:rPr>
@@ -1094,23 +1109,7 @@
           <w:sz w:val="28"/>
           <w:szCs w:val="28"/>
         </w:rPr>
-        <w:t>ий йде після «Хоббі»</w:t>
-      </w:r>
-      <w:r>
-        <w:rPr>
-          <w:rFonts w:ascii="Times New Roman" w:hAnsi="Times New Roman"/>
-          <w:sz w:val="28"/>
-          <w:szCs w:val="28"/>
-        </w:rPr>
-        <w:t xml:space="preserve">, цього </w:t>
-      </w:r>
-      <w:r>
-        <w:rPr>
-          <w:rFonts w:ascii="Times New Roman" w:hAnsi="Times New Roman"/>
-          <w:sz w:val="28"/>
-          <w:szCs w:val="28"/>
-        </w:rPr>
-        <w:t>разу використаємо</w:t>
+        <w:t>ий йде після «Хоббі», цього разу використаємо</w:t>
       </w:r>
       <w:r>
         <w:rPr>
@@ -1121,20 +1120,30 @@
         </w:rPr>
         <w:t xml:space="preserve"> querySelector()</w:t>
       </w:r>
-    </w:p>
-    <w:p>
-      <w:pPr>
-        <w:rPr>
-          <w:rFonts w:ascii="Times New Roman" w:hAnsi="Times New Roman"/>
-          <w:bCs/>
-          <w:sz w:val="28"/>
-          <w:szCs w:val="28"/>
-        </w:rPr>
-      </w:pPr>
-      <w:r>
-        <w:rPr>
-          <w:rFonts w:ascii="Times New Roman" w:hAnsi="Times New Roman"/>
-          <w:bCs/>
+      <w:r>
+        <w:rPr>
+          <w:rFonts w:ascii="Times New Roman" w:hAnsi="Times New Roman"/>
+          <w:bCs/>
+          <w:sz w:val="28"/>
+          <w:szCs w:val="28"/>
+        </w:rPr>
+        <w:t>. Дії аналогічні, тільки тепер ми шукаємо елемент по назві його класу.</w:t>
+      </w:r>
+    </w:p>
+    <w:p>
+      <w:pPr>
+        <w:rPr>
+          <w:rFonts w:ascii="Times New Roman" w:hAnsi="Times New Roman"/>
+          <w:bCs/>
+          <w:sz w:val="28"/>
+          <w:szCs w:val="28"/>
+        </w:rPr>
+      </w:pPr>
+      <w:r>
+        <w:rPr>
+          <w:rFonts w:ascii="Times New Roman" w:hAnsi="Times New Roman"/>
+          <w:bCs/>
+          <w:noProof/>
           <w:sz w:val="28"/>
           <w:szCs w:val="28"/>
         </w:rPr>
@@ -1255,13 +1264,14 @@
         <w:rPr>
           <w:rFonts w:ascii="Times New Roman" w:hAnsi="Times New Roman"/>
           <w:bCs/>
+          <w:noProof/>
           <w:sz w:val="28"/>
           <w:szCs w:val="28"/>
         </w:rPr>
         <w:drawing>
-          <wp:inline distT="0" distB="0" distL="0" distR="0" wp14:anchorId="41DB4811" wp14:editId="783EDE73">
-            <wp:extent cx="5940425" cy="1798955"/>
-            <wp:effectExtent l="0" t="0" r="3175" b="0"/>
+          <wp:inline distT="0" distB="0" distL="0" distR="0" wp14:anchorId="41DB4811" wp14:editId="1B9BFF18">
+            <wp:extent cx="5905500" cy="1788379"/>
+            <wp:effectExtent l="0" t="0" r="0" b="2540"/>
             <wp:docPr id="7" name="Рисунок 7"/>
             <wp:cNvGraphicFramePr>
               <a:graphicFrameLocks xmlns:a="http://schemas.openxmlformats.org/drawingml/2006/main" noChangeAspect="1"/>
@@ -1282,7 +1292,7 @@
                   <pic:spPr>
                     <a:xfrm>
                       <a:off x="0" y="0"/>
-                      <a:ext cx="5940425" cy="1798955"/>
+                      <a:ext cx="5932706" cy="1796618"/>
                     </a:xfrm>
                     <a:prstGeom prst="rect">
                       <a:avLst/>
@@ -1351,6 +1361,7 @@
           <w:rFonts w:ascii="Times New Roman" w:hAnsi="Times New Roman"/>
           <w:sz w:val="28"/>
           <w:szCs w:val="28"/>
+          <w:lang w:val="ru-RU"/>
         </w:rPr>
       </w:pPr>
       <w:r>
@@ -1395,20 +1406,105 @@
           <w:sz w:val="28"/>
           <w:szCs w:val="28"/>
         </w:rPr>
-        <w:t xml:space="preserve"> файлі реалізуємо функціонал кнопки «Додати» щоб зображення з’являлось якщо його нема на сторінці. Також додамо функціонал до кнопки «Видалити» щоб зображення зникало зі сторінки при натисканні на кнопку</w:t>
-      </w:r>
-    </w:p>
-    <w:p>
-      <w:pPr>
-        <w:rPr>
-          <w:rFonts w:ascii="Times New Roman" w:hAnsi="Times New Roman"/>
-          <w:sz w:val="28"/>
-          <w:szCs w:val="28"/>
-        </w:rPr>
-      </w:pPr>
-      <w:r>
-        <w:rPr>
-          <w:rFonts w:ascii="Times New Roman" w:hAnsi="Times New Roman"/>
+        <w:t xml:space="preserve"> файлі реалізуємо функціонал кнопки «Додати» </w:t>
+      </w:r>
+      <w:r>
+        <w:rPr>
+          <w:rFonts w:ascii="Times New Roman" w:hAnsi="Times New Roman"/>
+          <w:sz w:val="28"/>
+          <w:szCs w:val="28"/>
+        </w:rPr>
+        <w:t>та</w:t>
+      </w:r>
+      <w:r>
+        <w:rPr>
+          <w:rFonts w:ascii="Times New Roman" w:hAnsi="Times New Roman"/>
+          <w:sz w:val="28"/>
+          <w:szCs w:val="28"/>
+        </w:rPr>
+        <w:t xml:space="preserve"> «Видалити» </w:t>
+      </w:r>
+      <w:r>
+        <w:rPr>
+          <w:rFonts w:ascii="Times New Roman" w:hAnsi="Times New Roman"/>
+          <w:sz w:val="28"/>
+          <w:szCs w:val="28"/>
+        </w:rPr>
+        <w:t xml:space="preserve">. Для цього знову обираємо на ш елемент за іменем классу та зсінюємо його </w:t>
+      </w:r>
+      <w:r>
+        <w:rPr>
+          <w:rFonts w:ascii="Times New Roman" w:hAnsi="Times New Roman"/>
+          <w:sz w:val="28"/>
+          <w:szCs w:val="28"/>
+          <w:lang w:val="en-US"/>
+        </w:rPr>
+        <w:t>display</w:t>
+      </w:r>
+      <w:r>
+        <w:rPr>
+          <w:rFonts w:ascii="Times New Roman" w:hAnsi="Times New Roman"/>
+          <w:sz w:val="28"/>
+          <w:szCs w:val="28"/>
+        </w:rPr>
+        <w:t xml:space="preserve"> на </w:t>
+      </w:r>
+      <w:r>
+        <w:rPr>
+          <w:rFonts w:ascii="Times New Roman" w:hAnsi="Times New Roman"/>
+          <w:sz w:val="28"/>
+          <w:szCs w:val="28"/>
+          <w:lang w:val="en-US"/>
+        </w:rPr>
+        <w:t>block</w:t>
+      </w:r>
+      <w:r>
+        <w:rPr>
+          <w:rFonts w:ascii="Times New Roman" w:hAnsi="Times New Roman"/>
+          <w:sz w:val="28"/>
+          <w:szCs w:val="28"/>
+        </w:rPr>
+        <w:t xml:space="preserve"> або </w:t>
+      </w:r>
+      <w:r>
+        <w:rPr>
+          <w:rFonts w:ascii="Times New Roman" w:hAnsi="Times New Roman"/>
+          <w:sz w:val="28"/>
+          <w:szCs w:val="28"/>
+          <w:lang w:val="en-US"/>
+        </w:rPr>
+        <w:t>none</w:t>
+      </w:r>
+      <w:r>
+        <w:rPr>
+          <w:rFonts w:ascii="Times New Roman" w:hAnsi="Times New Roman"/>
+          <w:sz w:val="28"/>
+          <w:szCs w:val="28"/>
+        </w:rPr>
+        <w:t xml:space="preserve"> щоб показати/прибрати елемен</w:t>
+      </w:r>
+      <w:r>
+        <w:rPr>
+          <w:rFonts w:ascii="Times New Roman" w:hAnsi="Times New Roman"/>
+          <w:sz w:val="28"/>
+          <w:szCs w:val="28"/>
+          <w:lang w:val="ru-RU"/>
+        </w:rPr>
+        <w:t>т.</w:t>
+      </w:r>
+    </w:p>
+    <w:p>
+      <w:pPr>
+        <w:rPr>
+          <w:rFonts w:ascii="Times New Roman" w:hAnsi="Times New Roman"/>
+          <w:sz w:val="28"/>
+          <w:szCs w:val="28"/>
+        </w:rPr>
+      </w:pPr>
+      <w:r>
+        <w:rPr>
+          <w:rFonts w:ascii="Times New Roman" w:hAnsi="Times New Roman"/>
+          <w:noProof/>
           <w:sz w:val="28"/>
           <w:szCs w:val="28"/>
         </w:rPr>
@@ -1465,6 +1561,7 @@
           <w:bCs/>
           <w:sz w:val="28"/>
           <w:szCs w:val="28"/>
+          <w:lang w:val="ru-RU"/>
         </w:rPr>
       </w:pPr>
       <w:r>
@@ -1484,6 +1581,35 @@
         </w:rPr>
         <w:t>, при чому врахуємо мінімальний розмір зображення щоб він не міг бути від’ємним.</w:t>
       </w:r>
+      <w:r>
+        <w:rPr>
+          <w:rFonts w:ascii="Times New Roman" w:hAnsi="Times New Roman"/>
+          <w:bCs/>
+          <w:sz w:val="28"/>
+          <w:szCs w:val="28"/>
+        </w:rPr>
+        <w:t xml:space="preserve"> </w:t>
+      </w:r>
+      <w:r>
+        <w:rPr>
+          <w:rFonts w:ascii="Times New Roman" w:hAnsi="Times New Roman"/>
+          <w:bCs/>
+          <w:sz w:val="28"/>
+          <w:szCs w:val="28"/>
+          <w:lang w:val="ru-RU"/>
+        </w:rPr>
+        <w:t xml:space="preserve">Робимо це за допомогою </w:t>
+      </w:r>
+      <w:r>
+        <w:rPr>
+          <w:rFonts w:ascii="Times New Roman" w:hAnsi="Times New Roman"/>
+          <w:bCs/>
+          <w:sz w:val="28"/>
+          <w:szCs w:val="28"/>
+          <w:lang w:val="en-US"/>
+        </w:rPr>
+        <w:t>if else statement.</w:t>
+      </w:r>
     </w:p>
     <w:p>
       <w:pPr>
@@ -1502,10 +1628,10 @@
           <w:szCs w:val="28"/>
         </w:rPr>
         <w:drawing>
-          <wp:inline distT="0" distB="0" distL="0" distR="0" wp14:anchorId="40B1E687" wp14:editId="7F1B57F2">
-            <wp:extent cx="5940425" cy="4158615"/>
-            <wp:effectExtent l="0" t="0" r="3175" b="0"/>
-            <wp:docPr id="9" name="Рисунок 9"/>
+          <wp:inline distT="0" distB="0" distL="0" distR="0" wp14:anchorId="6EED4DBB" wp14:editId="733D1A50">
+            <wp:extent cx="5940425" cy="3517900"/>
+            <wp:effectExtent l="0" t="0" r="3175" b="6350"/>
+            <wp:docPr id="2" name="Picture 2"/>
             <wp:cNvGraphicFramePr>
               <a:graphicFrameLocks xmlns:a="http://schemas.openxmlformats.org/drawingml/2006/main" noChangeAspect="1"/>
             </wp:cNvGraphicFramePr>
@@ -1525,7 +1651,7 @@
                   <pic:spPr>
                     <a:xfrm>
                       <a:off x="0" y="0"/>
-                      <a:ext cx="5940425" cy="4158615"/>
+                      <a:ext cx="5940425" cy="3517900"/>
                     </a:xfrm>
                     <a:prstGeom prst="rect">
                       <a:avLst/>
@@ -1577,6 +1703,26 @@
           <w:szCs w:val="28"/>
         </w:rPr>
       </w:pPr>
+    </w:p>
+    <w:p>
+      <w:pPr>
+        <w:rPr>
+          <w:rFonts w:ascii="Times New Roman" w:hAnsi="Times New Roman"/>
+          <w:b/>
+          <w:sz w:val="28"/>
+          <w:szCs w:val="28"/>
+        </w:rPr>
+      </w:pPr>
+    </w:p>
+    <w:p>
+      <w:pPr>
+        <w:rPr>
+          <w:rFonts w:ascii="Times New Roman" w:hAnsi="Times New Roman"/>
+          <w:b/>
+          <w:sz w:val="28"/>
+          <w:szCs w:val="28"/>
+        </w:rPr>
+      </w:pPr>
       <w:r>
         <w:rPr>
           <w:rFonts w:ascii="Times New Roman" w:hAnsi="Times New Roman"/>
@@ -1591,7 +1737,7 @@
       <w:pPr>
         <w:rPr>
           <w:rFonts w:ascii="Times New Roman" w:hAnsi="Times New Roman"/>
-          <w:bCs/>
+          <w:b/>
           <w:sz w:val="28"/>
           <w:szCs w:val="28"/>
         </w:rPr>
@@ -1625,10 +1771,21 @@
           <w:szCs w:val="28"/>
         </w:rPr>
       </w:pPr>
-      <w:r>
-        <w:rPr>
-          <w:rFonts w:ascii="Times New Roman" w:hAnsi="Times New Roman"/>
-          <w:bCs/>
+    </w:p>
+    <w:p>
+      <w:pPr>
+        <w:rPr>
+          <w:rFonts w:ascii="Times New Roman" w:hAnsi="Times New Roman"/>
+          <w:bCs/>
+          <w:sz w:val="28"/>
+          <w:szCs w:val="28"/>
+        </w:rPr>
+      </w:pPr>
+      <w:r>
+        <w:rPr>
+          <w:rFonts w:ascii="Times New Roman" w:hAnsi="Times New Roman"/>
+          <w:bCs/>
+          <w:noProof/>
           <w:sz w:val="28"/>
           <w:szCs w:val="28"/>
         </w:rPr>
@@ -1725,10 +1882,21 @@
           <w:szCs w:val="28"/>
         </w:rPr>
       </w:pPr>
-      <w:r>
-        <w:rPr>
-          <w:rFonts w:ascii="Times New Roman" w:hAnsi="Times New Roman"/>
-          <w:bCs/>
+    </w:p>
+    <w:p>
+      <w:pPr>
+        <w:rPr>
+          <w:rFonts w:ascii="Times New Roman" w:hAnsi="Times New Roman"/>
+          <w:bCs/>
+          <w:sz w:val="28"/>
+          <w:szCs w:val="28"/>
+        </w:rPr>
+      </w:pPr>
+      <w:r>
+        <w:rPr>
+          <w:rFonts w:ascii="Times New Roman" w:hAnsi="Times New Roman"/>
+          <w:bCs/>
+          <w:noProof/>
           <w:sz w:val="28"/>
           <w:szCs w:val="28"/>
         </w:rPr>
@@ -1846,26 +2014,6 @@
           <w:szCs w:val="28"/>
         </w:rPr>
       </w:pPr>
-    </w:p>
-    <w:p>
-      <w:pPr>
-        <w:rPr>
-          <w:rFonts w:ascii="Times New Roman" w:hAnsi="Times New Roman"/>
-          <w:bCs/>
-          <w:sz w:val="28"/>
-          <w:szCs w:val="28"/>
-        </w:rPr>
-      </w:pPr>
-    </w:p>
-    <w:p>
-      <w:pPr>
-        <w:rPr>
-          <w:rFonts w:ascii="Times New Roman" w:hAnsi="Times New Roman"/>
-          <w:bCs/>
-          <w:sz w:val="28"/>
-          <w:szCs w:val="28"/>
-        </w:rPr>
-      </w:pPr>
       <w:r>
         <w:rPr>
           <w:rFonts w:ascii="Times New Roman" w:hAnsi="Times New Roman"/>
@@ -1890,6 +2038,7 @@
         <w:rPr>
           <w:rFonts w:ascii="Times New Roman" w:hAnsi="Times New Roman"/>
           <w:bCs/>
+          <w:noProof/>
           <w:sz w:val="28"/>
           <w:szCs w:val="28"/>
         </w:rPr>
@@ -1976,6 +2125,7 @@
         <w:rPr>
           <w:rFonts w:ascii="Times New Roman" w:hAnsi="Times New Roman"/>
           <w:bCs/>
+          <w:noProof/>
           <w:sz w:val="28"/>
           <w:szCs w:val="28"/>
         </w:rPr>
@@ -2102,6 +2252,7 @@
         <w:rPr>
           <w:rFonts w:ascii="Times New Roman" w:hAnsi="Times New Roman"/>
           <w:bCs/>
+          <w:noProof/>
           <w:sz w:val="28"/>
           <w:szCs w:val="28"/>
         </w:rPr>
@@ -2273,6 +2424,7 @@
           <w:bCs/>
           <w:sz w:val="28"/>
           <w:szCs w:val="28"/>
+          <w:lang w:val="ru-RU"/>
         </w:rPr>
       </w:pPr>
       <w:r>
@@ -2284,77 +2436,33 @@
         </w:rPr>
         <w:t>Стилізація сторинки. Додамо трохи стилів щоб наша сторінка виглядала краще</w:t>
       </w:r>
-    </w:p>
-    <w:p>
-      <w:pPr>
-        <w:rPr>
-          <w:rFonts w:ascii="Times New Roman" w:hAnsi="Times New Roman"/>
-          <w:bCs/>
-          <w:sz w:val="28"/>
-          <w:szCs w:val="28"/>
-        </w:rPr>
-      </w:pPr>
-      <w:r>
-        <w:rPr>
-          <w:rFonts w:ascii="Times New Roman" w:hAnsi="Times New Roman"/>
-          <w:bCs/>
-          <w:sz w:val="28"/>
-          <w:szCs w:val="28"/>
-        </w:rPr>
-        <w:drawing>
-          <wp:inline distT="0" distB="0" distL="0" distR="0" wp14:anchorId="384976CE" wp14:editId="3EB9A88C">
-            <wp:extent cx="3999053" cy="8282333"/>
-            <wp:effectExtent l="0" t="0" r="1905" b="4445"/>
-            <wp:docPr id="15" name="Рисунок 15"/>
-            <wp:cNvGraphicFramePr>
-              <a:graphicFrameLocks xmlns:a="http://schemas.openxmlformats.org/drawingml/2006/main" noChangeAspect="1"/>
-            </wp:cNvGraphicFramePr>
-            <a:graphic xmlns:a="http://schemas.openxmlformats.org/drawingml/2006/main">
-              <a:graphicData uri="http://schemas.openxmlformats.org/drawingml/2006/picture">
-                <pic:pic xmlns:pic="http://schemas.openxmlformats.org/drawingml/2006/picture">
-                  <pic:nvPicPr>
-                    <pic:cNvPr id="1" name=""/>
-                    <pic:cNvPicPr/>
-                  </pic:nvPicPr>
-                  <pic:blipFill>
-                    <a:blip r:embed="rId17"/>
-                    <a:stretch>
-                      <a:fillRect/>
-                    </a:stretch>
-                  </pic:blipFill>
-                  <pic:spPr>
-                    <a:xfrm>
-                      <a:off x="0" y="0"/>
-                      <a:ext cx="4023896" cy="8333784"/>
-                    </a:xfrm>
-                    <a:prstGeom prst="rect">
-                      <a:avLst/>
-                    </a:prstGeom>
-                  </pic:spPr>
-                </pic:pic>
-              </a:graphicData>
-            </a:graphic>
-          </wp:inline>
-        </w:drawing>
-      </w:r>
-    </w:p>
-    <w:p>
-      <w:pPr>
-        <w:rPr>
-          <w:rFonts w:ascii="Times New Roman" w:hAnsi="Times New Roman"/>
-          <w:bCs/>
-          <w:sz w:val="28"/>
-          <w:szCs w:val="28"/>
-        </w:rPr>
-      </w:pPr>
-      <w:r>
-        <w:rPr>
-          <w:rFonts w:ascii="Times New Roman" w:hAnsi="Times New Roman"/>
-          <w:bCs/>
-          <w:sz w:val="28"/>
-          <w:szCs w:val="28"/>
-        </w:rPr>
-        <w:lastRenderedPageBreak/>
+      <w:r>
+        <w:rPr>
+          <w:rFonts w:ascii="Times New Roman" w:hAnsi="Times New Roman"/>
+          <w:bCs/>
+          <w:sz w:val="28"/>
+          <w:szCs w:val="28"/>
+          <w:lang w:val="ru-RU"/>
+        </w:rPr>
+        <w:t>.</w:t>
+      </w:r>
+    </w:p>
+    <w:p>
+      <w:pPr>
+        <w:rPr>
+          <w:rFonts w:ascii="Times New Roman" w:hAnsi="Times New Roman"/>
+          <w:bCs/>
+          <w:sz w:val="28"/>
+          <w:szCs w:val="28"/>
+        </w:rPr>
+      </w:pPr>
+      <w:r>
+        <w:rPr>
+          <w:rFonts w:ascii="Times New Roman" w:hAnsi="Times New Roman"/>
+          <w:bCs/>
+          <w:sz w:val="28"/>
+          <w:szCs w:val="28"/>
+        </w:rPr>
         <w:t>Тепер наша сторінка виглядає так:</w:t>
       </w:r>
     </w:p>
@@ -2371,6 +2479,7 @@
         <w:rPr>
           <w:rFonts w:ascii="Times New Roman" w:hAnsi="Times New Roman"/>
           <w:bCs/>
+          <w:noProof/>
           <w:sz w:val="28"/>
           <w:szCs w:val="28"/>
         </w:rPr>
@@ -2390,7 +2499,7 @@
                     <pic:cNvPicPr/>
                   </pic:nvPicPr>
                   <pic:blipFill>
-                    <a:blip r:embed="rId18"/>
+                    <a:blip r:embed="rId17"/>
                     <a:stretch>
                       <a:fillRect/>
                     </a:stretch>
@@ -2474,25 +2583,7 @@
           <w:sz w:val="28"/>
           <w:szCs w:val="28"/>
         </w:rPr>
-        <w:t xml:space="preserve">У цій лабораторній роботі </w:t>
-      </w:r>
-      <w:r>
-        <w:rPr>
-          <w:rFonts w:ascii="Times New Roman" w:hAnsi="Times New Roman"/>
-          <w:bCs/>
-          <w:sz w:val="28"/>
-          <w:szCs w:val="28"/>
-        </w:rPr>
-        <w:t>я вивчав</w:t>
-      </w:r>
-      <w:r>
-        <w:rPr>
-          <w:rFonts w:ascii="Times New Roman" w:hAnsi="Times New Roman"/>
-          <w:bCs/>
-          <w:sz w:val="28"/>
-          <w:szCs w:val="28"/>
-        </w:rPr>
-        <w:t xml:space="preserve"> роботу з DOM (Document Object Model) та способи доступу до властивостей і методів об'єктів у HTML-документах. Виконані завдання включали створення функціональності для зміни кольору фону та тексту об'єктів на сторінці з використанням методів</w:t>
+        <w:t>У цій лабораторній роботі я вивчав роботу з DOM (Document Object Model) та способи доступу до властивостей і методів об'єктів у HTML-документах. Виконані завдання включали створення функціональності для зміни кольору фону та тексту об'єктів на сторінці з використанням методів</w:t>
       </w:r>
       <w:r>
         <w:rPr>
@@ -2551,10 +2642,10 @@
           <w:szCs w:val="28"/>
         </w:rPr>
       </w:pPr>
-      <w:hyperlink r:id="rId19" w:history="1">
+      <w:hyperlink r:id="rId18" w:history="1">
         <w:r>
           <w:rPr>
-            <w:rStyle w:val="a3"/>
+            <w:rStyle w:val="Hyperlink"/>
             <w:rFonts w:ascii="Times New Roman" w:hAnsi="Times New Roman"/>
             <w:bCs/>
             <w:sz w:val="28"/>
@@ -2979,7 +3070,7 @@
     <w:lsdException w:name="Unresolved Mention" w:semiHidden="1" w:unhideWhenUsed="1"/>
     <w:lsdException w:name="Smart Link" w:semiHidden="1" w:unhideWhenUsed="1"/>
   </w:latentStyles>
-  <w:style w:type="paragraph" w:default="1" w:styleId="a">
+  <w:style w:type="paragraph" w:default="1" w:styleId="Normal">
     <w:name w:val="Normal"/>
     <w:qFormat/>
     <w:rsid w:val="0049352D"/>
@@ -2992,12 +3083,13 @@
       <w:lang w:val="uk-UA" w:eastAsia="zh-CN"/>
     </w:rPr>
   </w:style>
-  <w:style w:type="character" w:default="1" w:styleId="a0">
+  <w:style w:type="character" w:default="1" w:styleId="DefaultParagraphFont">
     <w:name w:val="Default Paragraph Font"/>
     <w:uiPriority w:val="1"/>
+    <w:semiHidden/>
     <w:unhideWhenUsed/>
   </w:style>
-  <w:style w:type="table" w:default="1" w:styleId="a1">
+  <w:style w:type="table" w:default="1" w:styleId="TableNormal">
     <w:name w:val="Normal Table"/>
     <w:uiPriority w:val="99"/>
     <w:semiHidden/>
@@ -3012,15 +3104,15 @@
       </w:tblCellMar>
     </w:tblPr>
   </w:style>
-  <w:style w:type="numbering" w:default="1" w:styleId="a2">
+  <w:style w:type="numbering" w:default="1" w:styleId="NoList">
     <w:name w:val="No List"/>
     <w:uiPriority w:val="99"/>
     <w:semiHidden/>
     <w:unhideWhenUsed/>
   </w:style>
-  <w:style w:type="character" w:styleId="a3">
+  <w:style w:type="character" w:styleId="Hyperlink">
     <w:name w:val="Hyperlink"/>
-    <w:basedOn w:val="a0"/>
+    <w:basedOn w:val="DefaultParagraphFont"/>
     <w:uiPriority w:val="99"/>
     <w:unhideWhenUsed/>
     <w:rsid w:val="0049352D"/>
@@ -3029,9 +3121,9 @@
       <w:u w:val="single"/>
     </w:rPr>
   </w:style>
-  <w:style w:type="character" w:styleId="a4">
+  <w:style w:type="character" w:styleId="UnresolvedMention">
     <w:name w:val="Unresolved Mention"/>
-    <w:basedOn w:val="a0"/>
+    <w:basedOn w:val="DefaultParagraphFont"/>
     <w:uiPriority w:val="99"/>
     <w:semiHidden/>
     <w:unhideWhenUsed/>
@@ -3040,6 +3132,17 @@
       <w:color w:val="605E5C"/>
       <w:shd w:val="clear" w:color="auto" w:fill="E1DFDD"/>
     </w:rPr>
+  </w:style>
+  <w:style w:type="paragraph" w:styleId="ListParagraph">
+    <w:name w:val="List Paragraph"/>
+    <w:basedOn w:val="Normal"/>
+    <w:uiPriority w:val="34"/>
+    <w:qFormat/>
+    <w:rsid w:val="00BB4AEE"/>
+    <w:pPr>
+      <w:ind w:left="720"/>
+      <w:contextualSpacing/>
+    </w:pPr>
   </w:style>
 </w:styles>
 </file>

</xml_diff>